<commit_message>
I don't know when these were modified, but I am committing before I pull
Signed-off-by: Carter Shirley <cartermshirley@gmail.com>
</commit_message>
<xml_diff>
--- a/Making a scannable (and scanner) instrument.docx
+++ b/Making a scannable (and scanner) instrument.docx
@@ -17,43 +17,7 @@
           <w:sz w:val="28"/>
           <w:szCs w:val="28"/>
         </w:rPr>
-        <w:t xml:space="preserve">Making a </w:t>
-      </w:r>
-      <w:r>
-        <w:rPr>
-          <w:rFonts w:eastAsia="Times New Roman" w:cs="Times New Roman" w:ascii="Times New Roman" w:hAnsi="Times New Roman"/>
-          <w:b/>
-          <w:sz w:val="28"/>
-          <w:szCs w:val="28"/>
-        </w:rPr>
-        <w:t>Scanner</w:t>
-      </w:r>
-      <w:r>
-        <w:rPr>
-          <w:rFonts w:eastAsia="Times New Roman" w:cs="Times New Roman" w:ascii="Times New Roman" w:hAnsi="Times New Roman"/>
-          <w:b/>
-          <w:sz w:val="28"/>
-          <w:szCs w:val="28"/>
-        </w:rPr>
-        <w:t xml:space="preserve"> </w:t>
-      </w:r>
-      <w:r>
-        <w:rPr>
-          <w:rFonts w:eastAsia="Times New Roman" w:cs="Times New Roman" w:ascii="Times New Roman" w:hAnsi="Times New Roman"/>
-          <w:b/>
-          <w:sz w:val="28"/>
-          <w:szCs w:val="28"/>
-        </w:rPr>
-        <w:t>(and scannable) I</w:t>
-      </w:r>
-      <w:r>
-        <w:rPr>
-          <w:rFonts w:eastAsia="Times New Roman" w:cs="Times New Roman" w:ascii="Times New Roman" w:hAnsi="Times New Roman"/>
-          <w:b/>
-          <w:sz w:val="28"/>
-          <w:szCs w:val="28"/>
-        </w:rPr>
-        <w:t>nstrument in LabVIEW</w:t>
+        <w:t>Making a Scanner (and scannable) Instrument in LabVIEW</w:t>
       </w:r>
     </w:p>
     <w:p>
@@ -85,15 +49,66 @@
           <w:b/>
           <w:bCs/>
         </w:rPr>
-        <w:t xml:space="preserve">Background </w:t>
-      </w:r>
+        <w:t>Background Information</w:t>
+      </w:r>
+    </w:p>
+    <w:p>
+      <w:pPr>
+        <w:pStyle w:val="Normal"/>
+        <w:rPr>
+          <w:rFonts w:ascii="Times New Roman" w:hAnsi="Times New Roman" w:eastAsia="Times New Roman" w:cs="Times New Roman"/>
+        </w:rPr>
+      </w:pPr>
+      <w:r>
+        <w:rPr>
+          <w:rFonts w:eastAsia="Times New Roman" w:cs="Times New Roman" w:ascii="Times New Roman" w:hAnsi="Times New Roman"/>
+        </w:rPr>
+        <w:tab/>
+        <w:t>A scanner is an object that takes another object called a scannable and iterates through a list of values that the scannable has defined it can. Essentially, the scannable is the instrument (like the digikrom) that has a range of numbers or values it can iterate over (like wavelength), and the scanner is someone pushing the button to iterate over that range.</w:t>
+      </w:r>
+    </w:p>
+    <w:p>
+      <w:pPr>
+        <w:pStyle w:val="Normal"/>
+        <w:rPr>
+          <w:rFonts w:ascii="Times New Roman" w:hAnsi="Times New Roman" w:eastAsia="Times New Roman" w:cs="Times New Roman"/>
+        </w:rPr>
+      </w:pPr>
+      <w:r>
+        <w:rPr>
+          <w:rFonts w:eastAsia="Times New Roman" w:cs="Times New Roman" w:ascii="Times New Roman" w:hAnsi="Times New Roman"/>
+        </w:rPr>
+        <w:tab/>
+        <w:t>The way the scanner and scannable instruments (objects) work in our code is very similar to how the iterator and iterable objects work in Java; so if this explanation doesn’t make sense look up how an iterator and iterable work in Java.</w:t>
+      </w:r>
+    </w:p>
+    <w:p>
+      <w:pPr>
+        <w:pStyle w:val="Normal"/>
+        <w:rPr>
+          <w:rFonts w:ascii="Times New Roman" w:hAnsi="Times New Roman" w:eastAsia="Times New Roman" w:cs="Times New Roman"/>
+        </w:rPr>
+      </w:pPr>
+      <w:r>
+        <w:rPr>
+          <w:rFonts w:eastAsia="Times New Roman" w:cs="Times New Roman" w:ascii="Times New Roman" w:hAnsi="Times New Roman"/>
+        </w:rPr>
+      </w:r>
+    </w:p>
+    <w:p>
+      <w:pPr>
+        <w:pStyle w:val="Normal"/>
+        <w:rPr>
+          <w:rFonts w:ascii="Times New Roman" w:hAnsi="Times New Roman" w:eastAsia="Times New Roman" w:cs="Times New Roman"/>
+        </w:rPr>
+      </w:pPr>
       <w:r>
         <w:rPr>
           <w:rFonts w:eastAsia="Times New Roman" w:cs="Times New Roman" w:ascii="Times New Roman" w:hAnsi="Times New Roman"/>
           <w:b/>
           <w:bCs/>
         </w:rPr>
-        <w:t>I</w:t>
+        <w:t xml:space="preserve"> </w:t>
       </w:r>
       <w:r>
         <w:rPr>
@@ -101,52 +116,425 @@
           <w:b/>
           <w:bCs/>
         </w:rPr>
-        <w:t>nformation</w:t>
-      </w:r>
-    </w:p>
-    <w:p>
-      <w:pPr>
-        <w:pStyle w:val="Normal"/>
-        <w:rPr>
-          <w:rFonts w:ascii="Times New Roman" w:hAnsi="Times New Roman" w:eastAsia="Times New Roman" w:cs="Times New Roman"/>
-        </w:rPr>
-      </w:pPr>
-      <w:r>
-        <w:rPr>
-          <w:rFonts w:eastAsia="Times New Roman" w:cs="Times New Roman" w:ascii="Times New Roman" w:hAnsi="Times New Roman"/>
-        </w:rPr>
-        <w:tab/>
-        <w:t xml:space="preserve">A scanner is an object that takes another object called a scannable and iterates through a list of values that the scannable has defined it can. Essentially, the scannable is the instrument (like the digikrom) that has a range of numbers or values it can iterate over </w:t>
-      </w:r>
-      <w:r>
-        <w:rPr>
-          <w:rFonts w:eastAsia="Times New Roman" w:cs="Times New Roman" w:ascii="Times New Roman" w:hAnsi="Times New Roman"/>
-        </w:rPr>
-        <w:t>(like wavelength)</w:t>
-      </w:r>
-      <w:r>
-        <w:rPr>
-          <w:rFonts w:eastAsia="Times New Roman" w:cs="Times New Roman" w:ascii="Times New Roman" w:hAnsi="Times New Roman"/>
-        </w:rPr>
-        <w:t xml:space="preserve">, and the scanner is someone pushing the button to </w:t>
-      </w:r>
-      <w:r>
-        <w:rPr>
-          <w:rFonts w:eastAsia="Times New Roman" w:cs="Times New Roman" w:ascii="Times New Roman" w:hAnsi="Times New Roman"/>
-        </w:rPr>
-        <w:t>iterate</w:t>
-      </w:r>
-      <w:r>
-        <w:rPr>
-          <w:rFonts w:eastAsia="Times New Roman" w:cs="Times New Roman" w:ascii="Times New Roman" w:hAnsi="Times New Roman"/>
-        </w:rPr>
-        <w:t xml:space="preserve"> over th</w:t>
-      </w:r>
-      <w:r>
-        <w:rPr>
-          <w:rFonts w:eastAsia="Times New Roman" w:cs="Times New Roman" w:ascii="Times New Roman" w:hAnsi="Times New Roman"/>
-        </w:rPr>
-        <w:t>at range</w:t>
+        <w:t>Making the Scannable Instrument Class</w:t>
+      </w:r>
+    </w:p>
+    <w:p>
+      <w:pPr>
+        <w:pStyle w:val="Normal"/>
+        <w:rPr>
+          <w:rFonts w:ascii="Times New Roman" w:hAnsi="Times New Roman" w:eastAsia="Times New Roman" w:cs="Times New Roman"/>
+        </w:rPr>
+      </w:pPr>
+      <w:r>
+        <w:rPr>
+          <w:rFonts w:eastAsia="Times New Roman" w:cs="Times New Roman" w:ascii="Times New Roman" w:hAnsi="Times New Roman"/>
+        </w:rPr>
+      </w:r>
+    </w:p>
+    <w:p>
+      <w:pPr>
+        <w:pStyle w:val="Normal"/>
+        <w:numPr>
+          <w:ilvl w:val="0"/>
+          <w:numId w:val="2"/>
+        </w:numPr>
+        <w:rPr>
+          <w:rFonts w:ascii="Times New Roman" w:hAnsi="Times New Roman" w:eastAsia="Times New Roman" w:cs="Times New Roman"/>
+        </w:rPr>
+      </w:pPr>
+      <w:r>
+        <w:rPr>
+          <w:rFonts w:eastAsia="Times New Roman" w:cs="Times New Roman" w:ascii="Times New Roman" w:hAnsi="Times New Roman"/>
+        </w:rPr>
+        <w:t>Create a new folder in LabVIEW-Programs\Instruments</w:t>
+      </w:r>
+    </w:p>
+    <w:p>
+      <w:pPr>
+        <w:pStyle w:val="Normal"/>
+        <w:numPr>
+          <w:ilvl w:val="1"/>
+          <w:numId w:val="2"/>
+        </w:numPr>
+        <w:rPr>
+          <w:rFonts w:ascii="Times New Roman" w:hAnsi="Times New Roman" w:eastAsia="Times New Roman" w:cs="Times New Roman"/>
+        </w:rPr>
+      </w:pPr>
+      <w:r>
+        <w:rPr>
+          <w:rFonts w:eastAsia="Times New Roman" w:cs="Times New Roman" w:ascii="Times New Roman" w:hAnsi="Times New Roman"/>
+        </w:rPr>
+        <w:t xml:space="preserve">Names are hard to change later on when the </w:t>
+      </w:r>
+      <w:r>
+        <w:rPr>
+          <w:rFonts w:eastAsia="Times New Roman" w:cs="Times New Roman" w:ascii="Times New Roman" w:hAnsi="Times New Roman"/>
+        </w:rPr>
+        <w:t>folder</w:t>
+      </w:r>
+      <w:r>
+        <w:rPr>
+          <w:rFonts w:eastAsia="Times New Roman" w:cs="Times New Roman" w:ascii="Times New Roman" w:hAnsi="Times New Roman"/>
+        </w:rPr>
+        <w:t xml:space="preserve"> is committed and pushed to the Git repository, so choose well. Make sure the final name choice is made before you commit and push.</w:t>
+      </w:r>
+    </w:p>
+    <w:p>
+      <w:pPr>
+        <w:pStyle w:val="Normal"/>
+        <w:numPr>
+          <w:ilvl w:val="0"/>
+          <w:numId w:val="2"/>
+        </w:numPr>
+        <w:rPr>
+          <w:rFonts w:ascii="Times New Roman" w:hAnsi="Times New Roman" w:eastAsia="Times New Roman" w:cs="Times New Roman"/>
+        </w:rPr>
+      </w:pPr>
+      <w:r>
+        <w:rPr>
+          <w:rFonts w:eastAsia="Times New Roman" w:cs="Times New Roman" w:ascii="Times New Roman" w:hAnsi="Times New Roman"/>
+        </w:rPr>
+        <w:t>Open the LabVIEW project in LabVIEW-Programs\LabVIEW.lvproj</w:t>
+      </w:r>
+    </w:p>
+    <w:p>
+      <w:pPr>
+        <w:pStyle w:val="Normal"/>
+        <w:numPr>
+          <w:ilvl w:val="0"/>
+          <w:numId w:val="2"/>
+        </w:numPr>
+        <w:rPr>
+          <w:rFonts w:ascii="Times New Roman" w:hAnsi="Times New Roman" w:eastAsia="Times New Roman" w:cs="Times New Roman"/>
+        </w:rPr>
+      </w:pPr>
+      <w:r>
+        <w:rPr>
+          <w:rFonts w:eastAsia="Times New Roman" w:cs="Times New Roman" w:ascii="Times New Roman" w:hAnsi="Times New Roman"/>
+        </w:rPr>
+        <w:t xml:space="preserve">Right-click on the folder in the LabVIEW project explorer and pick “New” &gt;&gt; “Class” from the drop-down menu. Save the class to give it a name; you should use the same name as the directory you created. The file extension should be </w:t>
+      </w:r>
+      <w:r>
+        <w:rPr>
+          <w:rFonts w:eastAsia="Times New Roman" w:cs="Times New Roman" w:ascii="Times New Roman" w:hAnsi="Times New Roman"/>
+          <w:i/>
+        </w:rPr>
+        <w:t>.lvclass</w:t>
+      </w:r>
+    </w:p>
+    <w:p>
+      <w:pPr>
+        <w:pStyle w:val="Normal"/>
+        <w:numPr>
+          <w:ilvl w:val="0"/>
+          <w:numId w:val="2"/>
+        </w:numPr>
+        <w:rPr>
+          <w:rFonts w:ascii="Times New Roman" w:hAnsi="Times New Roman" w:eastAsia="Times New Roman" w:cs="Times New Roman"/>
+        </w:rPr>
+      </w:pPr>
+      <w:r>
+        <w:rPr>
+          <w:rFonts w:eastAsia="Times New Roman" w:cs="Times New Roman" w:ascii="Times New Roman" w:hAnsi="Times New Roman"/>
+        </w:rPr>
+        <w:t>Now that the class has been created, right-click on the class, choose “properties” &gt;&gt; “Inheritance”&gt;&gt; “Change Inheritance”, select “Instruments/Scannable.lvclass” then choose “inherit from selected.”</w:t>
+      </w:r>
+    </w:p>
+    <w:p>
+      <w:pPr>
+        <w:pStyle w:val="Normal"/>
+        <w:numPr>
+          <w:ilvl w:val="1"/>
+          <w:numId w:val="2"/>
+        </w:numPr>
+        <w:rPr>
+          <w:rFonts w:ascii="Times New Roman" w:hAnsi="Times New Roman" w:eastAsia="Times New Roman" w:cs="Times New Roman"/>
+        </w:rPr>
+      </w:pPr>
+      <w:r>
+        <w:rPr>
+          <w:rFonts w:eastAsia="Times New Roman" w:cs="Times New Roman" w:ascii="Times New Roman" w:hAnsi="Times New Roman"/>
+        </w:rPr>
+        <w:t>This breaks everything in our LabVIEW-programs folder because we have not defined the required methods common to the class.</w:t>
+      </w:r>
+    </w:p>
+    <w:p>
+      <w:pPr>
+        <w:pStyle w:val="Normal"/>
+        <w:numPr>
+          <w:ilvl w:val="1"/>
+          <w:numId w:val="2"/>
+        </w:numPr>
+        <w:rPr>
+          <w:rFonts w:ascii="Times New Roman" w:hAnsi="Times New Roman" w:eastAsia="Times New Roman" w:cs="Times New Roman"/>
+        </w:rPr>
+      </w:pPr>
+      <w:r>
+        <w:rPr>
+          <w:rFonts w:eastAsia="Times New Roman" w:cs="Times New Roman" w:ascii="Times New Roman" w:hAnsi="Times New Roman"/>
+        </w:rPr>
+        <w:t xml:space="preserve">The only method for a scannable object is </w:t>
+      </w:r>
+      <w:r>
+        <w:rPr>
+          <w:rFonts w:eastAsia="Times New Roman" w:cs="Times New Roman" w:ascii="Times New Roman" w:hAnsi="Times New Roman"/>
+          <w:i/>
+          <w:iCs/>
+        </w:rPr>
+        <w:t xml:space="preserve">Get Scanner.vi, </w:t>
+      </w:r>
+      <w:r>
+        <w:rPr>
+          <w:rFonts w:eastAsia="Times New Roman" w:cs="Times New Roman" w:ascii="Times New Roman" w:hAnsi="Times New Roman"/>
+          <w:i w:val="false"/>
+          <w:iCs w:val="false"/>
+        </w:rPr>
+        <w:t>but we will obviously need to make a few more depending on the instrument we are implementing.</w:t>
+      </w:r>
+    </w:p>
+    <w:p>
+      <w:pPr>
+        <w:pStyle w:val="Normal"/>
+        <w:numPr>
+          <w:ilvl w:val="0"/>
+          <w:numId w:val="2"/>
+        </w:numPr>
+        <w:rPr>
+          <w:rFonts w:ascii="Times New Roman" w:hAnsi="Times New Roman" w:eastAsia="Times New Roman" w:cs="Times New Roman"/>
+        </w:rPr>
+      </w:pPr>
+      <w:r>
+        <w:rPr>
+          <w:rFonts w:eastAsia="Times New Roman" w:cs="Times New Roman" w:ascii="Times New Roman" w:hAnsi="Times New Roman"/>
+        </w:rPr>
+        <w:t xml:space="preserve">Define the properties of the object in the </w:t>
+      </w:r>
+      <w:r>
+        <w:rPr>
+          <w:rFonts w:eastAsia="Times New Roman" w:cs="Times New Roman" w:ascii="Times New Roman" w:hAnsi="Times New Roman"/>
+          <w:i/>
+        </w:rPr>
+        <w:t xml:space="preserve">[Class name].ctl </w:t>
+      </w:r>
+      <w:r>
+        <w:rPr>
+          <w:rFonts w:eastAsia="Times New Roman" w:cs="Times New Roman" w:ascii="Times New Roman" w:hAnsi="Times New Roman"/>
+        </w:rPr>
+        <w:t xml:space="preserve">file </w:t>
+      </w:r>
+      <w:r>
+        <w:rPr>
+          <w:rFonts w:eastAsia="Times New Roman" w:cs="Times New Roman" w:ascii="Times New Roman" w:hAnsi="Times New Roman"/>
+        </w:rPr>
+        <w:t xml:space="preserve">which was automatically </w:t>
+      </w:r>
+      <w:r>
+        <w:rPr>
+          <w:rFonts w:eastAsia="Times New Roman" w:cs="Times New Roman" w:ascii="Times New Roman" w:hAnsi="Times New Roman"/>
+        </w:rPr>
+        <w:t xml:space="preserve">created when we </w:t>
+      </w:r>
+      <w:r>
+        <w:rPr>
+          <w:rFonts w:eastAsia="Times New Roman" w:cs="Times New Roman" w:ascii="Times New Roman" w:hAnsi="Times New Roman"/>
+        </w:rPr>
+        <w:t>made</w:t>
+      </w:r>
+      <w:r>
+        <w:rPr>
+          <w:rFonts w:eastAsia="Times New Roman" w:cs="Times New Roman" w:ascii="Times New Roman" w:hAnsi="Times New Roman"/>
+        </w:rPr>
+        <w:t xml:space="preserve"> the class. </w:t>
+      </w:r>
+      <w:r>
+        <w:rPr>
+          <w:rFonts w:eastAsia="Times New Roman" w:cs="Times New Roman" w:ascii="Times New Roman" w:hAnsi="Times New Roman"/>
+        </w:rPr>
+        <w:t>It should include</w:t>
+      </w:r>
+      <w:r>
+        <w:rPr>
+          <w:rFonts w:eastAsia="Times New Roman" w:cs="Times New Roman" w:ascii="Times New Roman" w:hAnsi="Times New Roman"/>
+        </w:rPr>
+        <w:t xml:space="preserve"> </w:t>
+      </w:r>
+      <w:r>
+        <w:rPr>
+          <w:rFonts w:eastAsia="Times New Roman" w:cs="Times New Roman" w:ascii="Times New Roman" w:hAnsi="Times New Roman"/>
+        </w:rPr>
+        <w:t>the</w:t>
+      </w:r>
+      <w:r>
+        <w:rPr>
+          <w:rFonts w:eastAsia="Times New Roman" w:cs="Times New Roman" w:ascii="Times New Roman" w:hAnsi="Times New Roman"/>
+        </w:rPr>
+        <w:t xml:space="preserve"> properties </w:t>
+      </w:r>
+      <w:r>
+        <w:rPr>
+          <w:rFonts w:eastAsia="Times New Roman" w:cs="Times New Roman" w:ascii="Times New Roman" w:hAnsi="Times New Roman"/>
+        </w:rPr>
+        <w:t>of the</w:t>
+      </w:r>
+      <w:r>
+        <w:rPr>
+          <w:rFonts w:eastAsia="Times New Roman" w:cs="Times New Roman" w:ascii="Times New Roman" w:hAnsi="Times New Roman"/>
+        </w:rPr>
+        <w:t xml:space="preserve"> instrument </w:t>
+      </w:r>
+      <w:r>
+        <w:rPr>
+          <w:rFonts w:eastAsia="Times New Roman" w:cs="Times New Roman" w:ascii="Times New Roman" w:hAnsi="Times New Roman"/>
+        </w:rPr>
+        <w:t>you want to be able to access and edit</w:t>
+      </w:r>
+      <w:r>
+        <w:rPr>
+          <w:rFonts w:eastAsia="Times New Roman" w:cs="Times New Roman" w:ascii="Times New Roman" w:hAnsi="Times New Roman"/>
+        </w:rPr>
+        <w:t xml:space="preserve">, </w:t>
+      </w:r>
+      <w:r>
+        <w:rPr>
+          <w:rFonts w:eastAsia="Times New Roman" w:cs="Times New Roman" w:ascii="Times New Roman" w:hAnsi="Times New Roman"/>
+        </w:rPr>
+        <w:t>so</w:t>
+      </w:r>
+      <w:r>
+        <w:rPr>
+          <w:rFonts w:eastAsia="Times New Roman" w:cs="Times New Roman" w:ascii="Times New Roman" w:hAnsi="Times New Roman"/>
+        </w:rPr>
+        <w:t xml:space="preserve"> </w:t>
+      </w:r>
+      <w:r>
+        <w:rPr>
+          <w:rFonts w:eastAsia="Times New Roman" w:cs="Times New Roman" w:ascii="Times New Roman" w:hAnsi="Times New Roman"/>
+        </w:rPr>
+        <w:t>e</w:t>
+      </w:r>
+      <w:r>
+        <w:rPr>
+          <w:rFonts w:eastAsia="Times New Roman" w:cs="Times New Roman" w:ascii="Times New Roman" w:hAnsi="Times New Roman"/>
+        </w:rPr>
+        <w:t>ach instrument is different. Typically you should only need to include the VISA information for the instruments, along with those properties that you want the user to be able to adjust from the scan setup box.</w:t>
+      </w:r>
+    </w:p>
+    <w:p>
+      <w:pPr>
+        <w:pStyle w:val="Normal"/>
+        <w:numPr>
+          <w:ilvl w:val="1"/>
+          <w:numId w:val="2"/>
+        </w:numPr>
+        <w:rPr>
+          <w:rFonts w:ascii="Times New Roman" w:hAnsi="Times New Roman" w:eastAsia="Times New Roman" w:cs="Times New Roman"/>
+        </w:rPr>
+      </w:pPr>
+      <w:r>
+        <w:rPr>
+          <w:rFonts w:eastAsia="Times New Roman" w:cs="Times New Roman" w:ascii="Times New Roman" w:hAnsi="Times New Roman"/>
+        </w:rPr>
+        <w:t>Open the .ctl file, which should be a (mostly) blank file reading “Cluster of class private data” at the top, above a recessed empty cluster box.</w:t>
+      </w:r>
+    </w:p>
+    <w:p>
+      <w:pPr>
+        <w:pStyle w:val="Normal"/>
+        <w:numPr>
+          <w:ilvl w:val="1"/>
+          <w:numId w:val="2"/>
+        </w:numPr>
+        <w:rPr>
+          <w:rFonts w:ascii="Times New Roman" w:hAnsi="Times New Roman" w:eastAsia="Times New Roman" w:cs="Times New Roman"/>
+        </w:rPr>
+      </w:pPr>
+      <w:r>
+        <w:rPr>
+          <w:rFonts w:eastAsia="Times New Roman" w:cs="Times New Roman" w:ascii="Times New Roman" w:hAnsi="Times New Roman"/>
+        </w:rPr>
+        <w:t xml:space="preserve">To add VISA information for each instrument, you can copy &amp; paste </w:t>
+      </w:r>
+      <w:r>
+        <w:rPr>
+          <w:rFonts w:eastAsia="Times New Roman" w:cs="Times New Roman" w:ascii="Times New Roman" w:hAnsi="Times New Roman"/>
+        </w:rPr>
+        <w:t xml:space="preserve">it </w:t>
+      </w:r>
+      <w:r>
+        <w:rPr>
+          <w:rFonts w:eastAsia="Times New Roman" w:cs="Times New Roman" w:ascii="Times New Roman" w:hAnsi="Times New Roman"/>
+        </w:rPr>
+        <w:t>from the LabVIEW Programs\Global\</w:t>
+      </w:r>
+      <w:r>
+        <w:rPr>
+          <w:rFonts w:eastAsia="Times New Roman" w:cs="Times New Roman" w:ascii="Times New Roman" w:hAnsi="Times New Roman"/>
+          <w:i/>
+        </w:rPr>
+        <w:t xml:space="preserve">GPIB </w:t>
+      </w:r>
+      <w:r>
+        <w:rPr>
+          <w:rFonts w:eastAsia="Times New Roman" w:cs="Times New Roman" w:ascii="Times New Roman" w:hAnsi="Times New Roman"/>
+          <w:i w:val="false"/>
+          <w:iCs w:val="false"/>
+        </w:rPr>
+        <w:t>Numbers.vi</w:t>
+      </w:r>
+      <w:r>
+        <w:rPr>
+          <w:rFonts w:eastAsia="Times New Roman" w:cs="Times New Roman" w:ascii="Times New Roman" w:hAnsi="Times New Roman"/>
+        </w:rPr>
+        <w:t xml:space="preserve"> global variable. </w:t>
+      </w:r>
+    </w:p>
+    <w:p>
+      <w:pPr>
+        <w:pStyle w:val="Normal"/>
+        <w:numPr>
+          <w:ilvl w:val="0"/>
+          <w:numId w:val="2"/>
+        </w:numPr>
+        <w:rPr>
+          <w:rFonts w:ascii="Times New Roman" w:hAnsi="Times New Roman" w:eastAsia="Times New Roman" w:cs="Times New Roman"/>
+        </w:rPr>
+      </w:pPr>
+      <w:r>
+        <w:rPr>
+          <w:rFonts w:eastAsia="Times New Roman" w:cs="Times New Roman" w:ascii="Times New Roman" w:hAnsi="Times New Roman"/>
+        </w:rPr>
+        <w:t xml:space="preserve">IMPORTANT!! If a </w:t>
+      </w:r>
+      <w:r>
+        <w:rPr>
+          <w:rFonts w:eastAsia="Times New Roman" w:cs="Times New Roman" w:ascii="Times New Roman" w:hAnsi="Times New Roman"/>
+        </w:rPr>
+        <w:t>scannable</w:t>
+      </w:r>
+      <w:r>
+        <w:rPr>
+          <w:rFonts w:eastAsia="Times New Roman" w:cs="Times New Roman" w:ascii="Times New Roman" w:hAnsi="Times New Roman"/>
+        </w:rPr>
+        <w:t xml:space="preserve"> object has been created in the past for the instrument, always look at the way the methods were created in that object for reference. That will </w:t>
+      </w:r>
+      <w:r>
+        <w:rPr>
+          <w:rFonts w:eastAsia="Times New Roman" w:cs="Times New Roman" w:ascii="Times New Roman" w:hAnsi="Times New Roman"/>
+        </w:rPr>
+        <w:t xml:space="preserve">save you </w:t>
+      </w:r>
+      <w:r>
+        <w:rPr>
+          <w:rFonts w:eastAsia="Times New Roman" w:cs="Times New Roman" w:ascii="Times New Roman" w:hAnsi="Times New Roman"/>
+        </w:rPr>
+        <w:t xml:space="preserve">time and </w:t>
+      </w:r>
+      <w:r>
+        <w:rPr>
+          <w:rFonts w:eastAsia="Times New Roman" w:cs="Times New Roman" w:ascii="Times New Roman" w:hAnsi="Times New Roman"/>
+        </w:rPr>
+        <w:t>headaches since you won’t have to figure out how to do it from scratch</w:t>
       </w:r>
       <w:r>
         <w:rPr>
@@ -158,87 +546,6 @@
     <w:p>
       <w:pPr>
         <w:pStyle w:val="Normal"/>
-        <w:rPr>
-          <w:rFonts w:ascii="Times New Roman" w:hAnsi="Times New Roman" w:eastAsia="Times New Roman" w:cs="Times New Roman"/>
-        </w:rPr>
-      </w:pPr>
-      <w:r>
-        <w:rPr>
-          <w:rFonts w:eastAsia="Times New Roman" w:cs="Times New Roman" w:ascii="Times New Roman" w:hAnsi="Times New Roman"/>
-        </w:rPr>
-        <w:tab/>
-        <w:t>The way the scanner and scannable instruments (objects) work in our code is very similar to how the iterator and iterable objects work in Java; so if this explanation doesn’t make sense look up how an iterator and iterable work in Java.</w:t>
-      </w:r>
-    </w:p>
-    <w:p>
-      <w:pPr>
-        <w:pStyle w:val="Normal"/>
-        <w:rPr>
-          <w:rFonts w:ascii="Times New Roman" w:hAnsi="Times New Roman" w:eastAsia="Times New Roman" w:cs="Times New Roman"/>
-        </w:rPr>
-      </w:pPr>
-      <w:r>
-        <w:rPr>
-          <w:rFonts w:eastAsia="Times New Roman" w:cs="Times New Roman" w:ascii="Times New Roman" w:hAnsi="Times New Roman"/>
-        </w:rPr>
-      </w:r>
-    </w:p>
-    <w:p>
-      <w:pPr>
-        <w:pStyle w:val="Normal"/>
-        <w:rPr>
-          <w:rFonts w:ascii="Times New Roman" w:hAnsi="Times New Roman" w:eastAsia="Times New Roman" w:cs="Times New Roman"/>
-        </w:rPr>
-      </w:pPr>
-      <w:r>
-        <w:rPr>
-          <w:rFonts w:eastAsia="Times New Roman" w:cs="Times New Roman" w:ascii="Times New Roman" w:hAnsi="Times New Roman"/>
-          <w:b/>
-          <w:bCs/>
-        </w:rPr>
-        <w:t xml:space="preserve"> </w:t>
-      </w:r>
-      <w:r>
-        <w:rPr>
-          <w:rFonts w:eastAsia="Times New Roman" w:cs="Times New Roman" w:ascii="Times New Roman" w:hAnsi="Times New Roman"/>
-          <w:b/>
-          <w:bCs/>
-        </w:rPr>
-        <w:t xml:space="preserve">Making the Scannable </w:t>
-      </w:r>
-      <w:r>
-        <w:rPr>
-          <w:rFonts w:eastAsia="Times New Roman" w:cs="Times New Roman" w:ascii="Times New Roman" w:hAnsi="Times New Roman"/>
-          <w:b/>
-          <w:bCs/>
-        </w:rPr>
-        <w:t xml:space="preserve">Instrument </w:t>
-      </w:r>
-      <w:r>
-        <w:rPr>
-          <w:rFonts w:eastAsia="Times New Roman" w:cs="Times New Roman" w:ascii="Times New Roman" w:hAnsi="Times New Roman"/>
-          <w:b/>
-          <w:bCs/>
-        </w:rPr>
-        <w:t>Class</w:t>
-      </w:r>
-    </w:p>
-    <w:p>
-      <w:pPr>
-        <w:pStyle w:val="Normal"/>
-        <w:rPr>
-          <w:rFonts w:ascii="Times New Roman" w:hAnsi="Times New Roman" w:eastAsia="Times New Roman" w:cs="Times New Roman"/>
-        </w:rPr>
-      </w:pPr>
-      <w:r>
-        <w:rPr>
-          <w:rFonts w:eastAsia="Times New Roman" w:cs="Times New Roman" w:ascii="Times New Roman" w:hAnsi="Times New Roman"/>
-        </w:rPr>
-      </w:r>
-    </w:p>
-    <w:p>
-      <w:pPr>
-        <w:pStyle w:val="Normal"/>
         <w:numPr>
           <w:ilvl w:val="0"/>
           <w:numId w:val="2"/>
@@ -251,319 +558,7 @@
         <w:rPr>
           <w:rFonts w:eastAsia="Times New Roman" w:cs="Times New Roman" w:ascii="Times New Roman" w:hAnsi="Times New Roman"/>
         </w:rPr>
-        <w:t>Create a new folder in LabVIEW-Programs\Instruments</w:t>
-      </w:r>
-    </w:p>
-    <w:p>
-      <w:pPr>
-        <w:pStyle w:val="Normal"/>
-        <w:numPr>
-          <w:ilvl w:val="1"/>
-          <w:numId w:val="2"/>
-        </w:numPr>
-        <w:rPr>
-          <w:rFonts w:ascii="Times New Roman" w:hAnsi="Times New Roman" w:eastAsia="Times New Roman" w:cs="Times New Roman"/>
-        </w:rPr>
-      </w:pPr>
-      <w:r>
-        <w:rPr>
-          <w:rFonts w:eastAsia="Times New Roman" w:cs="Times New Roman" w:ascii="Times New Roman" w:hAnsi="Times New Roman"/>
-        </w:rPr>
-        <w:t>Names are hard to change later on when the file is committed and pushed to the Git repository, so choose well. Make sure the final name choice is made before you commit and push.</w:t>
-      </w:r>
-    </w:p>
-    <w:p>
-      <w:pPr>
-        <w:pStyle w:val="Normal"/>
-        <w:numPr>
-          <w:ilvl w:val="0"/>
-          <w:numId w:val="2"/>
-        </w:numPr>
-        <w:rPr>
-          <w:rFonts w:ascii="Times New Roman" w:hAnsi="Times New Roman" w:eastAsia="Times New Roman" w:cs="Times New Roman"/>
-        </w:rPr>
-      </w:pPr>
-      <w:r>
-        <w:rPr>
-          <w:rFonts w:eastAsia="Times New Roman" w:cs="Times New Roman" w:ascii="Times New Roman" w:hAnsi="Times New Roman"/>
-        </w:rPr>
-        <w:t xml:space="preserve">Open </w:t>
-      </w:r>
-      <w:r>
-        <w:rPr>
-          <w:rFonts w:eastAsia="Times New Roman" w:cs="Times New Roman" w:ascii="Times New Roman" w:hAnsi="Times New Roman"/>
-        </w:rPr>
-        <w:t xml:space="preserve">the </w:t>
-      </w:r>
-      <w:r>
-        <w:rPr>
-          <w:rFonts w:eastAsia="Times New Roman" w:cs="Times New Roman" w:ascii="Times New Roman" w:hAnsi="Times New Roman"/>
-        </w:rPr>
-        <w:t>LabVIEW project in LabVIEW-Programs\LabVIEW.lvproj</w:t>
-      </w:r>
-    </w:p>
-    <w:p>
-      <w:pPr>
-        <w:pStyle w:val="Normal"/>
-        <w:numPr>
-          <w:ilvl w:val="0"/>
-          <w:numId w:val="2"/>
-        </w:numPr>
-        <w:rPr>
-          <w:rFonts w:ascii="Times New Roman" w:hAnsi="Times New Roman" w:eastAsia="Times New Roman" w:cs="Times New Roman"/>
-        </w:rPr>
-      </w:pPr>
-      <w:r>
-        <w:rPr>
-          <w:rFonts w:eastAsia="Times New Roman" w:cs="Times New Roman" w:ascii="Times New Roman" w:hAnsi="Times New Roman"/>
-        </w:rPr>
-        <w:t xml:space="preserve">Right-click on the folder in the LabVIEW project explorer and pick “New” &gt;&gt; “Class” from the dropdown menu. Save the class to give it a name; you should use the same name as the directory you created. The file extension should be </w:t>
-      </w:r>
-      <w:r>
-        <w:rPr>
-          <w:rFonts w:eastAsia="Times New Roman" w:cs="Times New Roman" w:ascii="Times New Roman" w:hAnsi="Times New Roman"/>
-          <w:i/>
-        </w:rPr>
-        <w:t>.lvclas</w:t>
-      </w:r>
-      <w:r>
-        <w:rPr>
-          <w:rFonts w:eastAsia="Times New Roman" w:cs="Times New Roman" w:ascii="Times New Roman" w:hAnsi="Times New Roman"/>
-          <w:i/>
-        </w:rPr>
-        <w:t>s</w:t>
-      </w:r>
-    </w:p>
-    <w:p>
-      <w:pPr>
-        <w:pStyle w:val="Normal"/>
-        <w:numPr>
-          <w:ilvl w:val="0"/>
-          <w:numId w:val="2"/>
-        </w:numPr>
-        <w:rPr>
-          <w:rFonts w:ascii="Times New Roman" w:hAnsi="Times New Roman" w:eastAsia="Times New Roman" w:cs="Times New Roman"/>
-        </w:rPr>
-      </w:pPr>
-      <w:r>
-        <w:rPr>
-          <w:rFonts w:eastAsia="Times New Roman" w:cs="Times New Roman" w:ascii="Times New Roman" w:hAnsi="Times New Roman"/>
-        </w:rPr>
-        <w:t>Now that the class has been created, right-click on the class, choose “properties” &gt;&gt; “Inheritance”&gt;&gt; “Change Inheritance”, select “Instruments/</w:t>
-      </w:r>
-      <w:r>
-        <w:rPr>
-          <w:rFonts w:eastAsia="Times New Roman" w:cs="Times New Roman" w:ascii="Times New Roman" w:hAnsi="Times New Roman"/>
-        </w:rPr>
-        <w:t>Scannable</w:t>
-      </w:r>
-      <w:r>
-        <w:rPr>
-          <w:rFonts w:eastAsia="Times New Roman" w:cs="Times New Roman" w:ascii="Times New Roman" w:hAnsi="Times New Roman"/>
-        </w:rPr>
-        <w:t>.</w:t>
-      </w:r>
-      <w:r>
-        <w:rPr>
-          <w:rFonts w:eastAsia="Times New Roman" w:cs="Times New Roman" w:ascii="Times New Roman" w:hAnsi="Times New Roman"/>
-        </w:rPr>
-        <w:t>l</w:t>
-      </w:r>
-      <w:r>
-        <w:rPr>
-          <w:rFonts w:eastAsia="Times New Roman" w:cs="Times New Roman" w:ascii="Times New Roman" w:hAnsi="Times New Roman"/>
-        </w:rPr>
-        <w:t>vclass” then choose “inherit from selected.”</w:t>
-      </w:r>
-    </w:p>
-    <w:p>
-      <w:pPr>
-        <w:pStyle w:val="Normal"/>
-        <w:numPr>
-          <w:ilvl w:val="1"/>
-          <w:numId w:val="2"/>
-        </w:numPr>
-        <w:rPr>
-          <w:rFonts w:ascii="Times New Roman" w:hAnsi="Times New Roman" w:eastAsia="Times New Roman" w:cs="Times New Roman"/>
-        </w:rPr>
-      </w:pPr>
-      <w:r>
-        <w:rPr>
-          <w:rFonts w:eastAsia="Times New Roman" w:cs="Times New Roman" w:ascii="Times New Roman" w:hAnsi="Times New Roman"/>
-        </w:rPr>
-        <w:t xml:space="preserve">This breaks everything in our LabVIEW-programs folder because we have not defined </w:t>
-      </w:r>
-      <w:r>
-        <w:rPr>
-          <w:rFonts w:eastAsia="Times New Roman" w:cs="Times New Roman" w:ascii="Times New Roman" w:hAnsi="Times New Roman"/>
-        </w:rPr>
-        <w:t>the</w:t>
-      </w:r>
-      <w:r>
-        <w:rPr>
-          <w:rFonts w:eastAsia="Times New Roman" w:cs="Times New Roman" w:ascii="Times New Roman" w:hAnsi="Times New Roman"/>
-        </w:rPr>
-        <w:t xml:space="preserve"> required methods common to the class.</w:t>
-      </w:r>
-    </w:p>
-    <w:p>
-      <w:pPr>
-        <w:pStyle w:val="Normal"/>
-        <w:numPr>
-          <w:ilvl w:val="1"/>
-          <w:numId w:val="2"/>
-        </w:numPr>
-        <w:rPr>
-          <w:rFonts w:ascii="Times New Roman" w:hAnsi="Times New Roman" w:eastAsia="Times New Roman" w:cs="Times New Roman"/>
-        </w:rPr>
-      </w:pPr>
-      <w:r>
-        <w:rPr>
-          <w:rFonts w:eastAsia="Times New Roman" w:cs="Times New Roman" w:ascii="Times New Roman" w:hAnsi="Times New Roman"/>
-        </w:rPr>
-        <w:t xml:space="preserve">For this class, the only required method is a  </w:t>
-      </w:r>
-      <w:r>
-        <w:rPr>
-          <w:rFonts w:eastAsia="Times New Roman" w:cs="Times New Roman" w:ascii="Times New Roman" w:hAnsi="Times New Roman"/>
-          <w:i/>
-        </w:rPr>
-        <w:t>_Read.vi</w:t>
-      </w:r>
-      <w:r>
-        <w:rPr>
-          <w:rFonts w:eastAsia="Times New Roman" w:cs="Times New Roman" w:ascii="Times New Roman" w:hAnsi="Times New Roman"/>
-        </w:rPr>
-        <w:t xml:space="preserve"> file, see item 7 below, which when created will make LabVIEW runnable again. (You can do this right away to un-break LabVIEW even without any actual code in the </w:t>
-      </w:r>
-      <w:r>
-        <w:rPr>
-          <w:rFonts w:eastAsia="Times New Roman" w:cs="Times New Roman" w:ascii="Times New Roman" w:hAnsi="Times New Roman"/>
-          <w:i/>
-        </w:rPr>
-        <w:t>_Read.vi</w:t>
-      </w:r>
-      <w:r>
-        <w:rPr>
-          <w:rFonts w:eastAsia="Times New Roman" w:cs="Times New Roman" w:ascii="Times New Roman" w:hAnsi="Times New Roman"/>
-        </w:rPr>
-        <w:t xml:space="preserve"> file, if you want.)</w:t>
-      </w:r>
-    </w:p>
-    <w:p>
-      <w:pPr>
-        <w:pStyle w:val="Normal"/>
-        <w:numPr>
-          <w:ilvl w:val="0"/>
-          <w:numId w:val="2"/>
-        </w:numPr>
-        <w:rPr>
-          <w:rFonts w:ascii="Times New Roman" w:hAnsi="Times New Roman" w:eastAsia="Times New Roman" w:cs="Times New Roman"/>
-        </w:rPr>
-      </w:pPr>
-      <w:r>
-        <w:rPr>
-          <w:rFonts w:eastAsia="Times New Roman" w:cs="Times New Roman" w:ascii="Times New Roman" w:hAnsi="Times New Roman"/>
-        </w:rPr>
-        <w:t xml:space="preserve">Define the properties of the object in the </w:t>
-      </w:r>
-      <w:r>
-        <w:rPr>
-          <w:rFonts w:eastAsia="Times New Roman" w:cs="Times New Roman" w:ascii="Times New Roman" w:hAnsi="Times New Roman"/>
-          <w:i/>
-        </w:rPr>
-        <w:t xml:space="preserve">[Class name].ctl </w:t>
-      </w:r>
-      <w:r>
-        <w:rPr>
-          <w:rFonts w:eastAsia="Times New Roman" w:cs="Times New Roman" w:ascii="Times New Roman" w:hAnsi="Times New Roman"/>
-        </w:rPr>
-        <w:t>file created when we created the class, i.e. what instruments and properties associated with the instruments and/or scan that we want to implement. Each instrument is different. Typically you should only need to include the VISA information for the instruments, along with those properties that you want the user to be able to adjust from the scan setup box.</w:t>
-      </w:r>
-    </w:p>
-    <w:p>
-      <w:pPr>
-        <w:pStyle w:val="Normal"/>
-        <w:numPr>
-          <w:ilvl w:val="1"/>
-          <w:numId w:val="2"/>
-        </w:numPr>
-        <w:rPr>
-          <w:rFonts w:ascii="Times New Roman" w:hAnsi="Times New Roman" w:eastAsia="Times New Roman" w:cs="Times New Roman"/>
-        </w:rPr>
-      </w:pPr>
-      <w:r>
-        <w:rPr>
-          <w:rFonts w:eastAsia="Times New Roman" w:cs="Times New Roman" w:ascii="Times New Roman" w:hAnsi="Times New Roman"/>
-        </w:rPr>
-        <w:t>Open the .ctl file, which should be a (mostly) blank file reading “Cluster of class private data” at the top, above a recessed empty cluster box.</w:t>
-      </w:r>
-    </w:p>
-    <w:p>
-      <w:pPr>
-        <w:pStyle w:val="Normal"/>
-        <w:numPr>
-          <w:ilvl w:val="1"/>
-          <w:numId w:val="2"/>
-        </w:numPr>
-        <w:rPr>
-          <w:rFonts w:ascii="Times New Roman" w:hAnsi="Times New Roman" w:eastAsia="Times New Roman" w:cs="Times New Roman"/>
-        </w:rPr>
-      </w:pPr>
-      <w:r>
-        <w:rPr>
-          <w:rFonts w:eastAsia="Times New Roman" w:cs="Times New Roman" w:ascii="Times New Roman" w:hAnsi="Times New Roman"/>
-        </w:rPr>
-        <w:t>To add VISA information for each instrument, you can copy &amp; paste from the LabVIEW Programs\Global\</w:t>
-      </w:r>
-      <w:r>
-        <w:rPr>
-          <w:rFonts w:eastAsia="Times New Roman" w:cs="Times New Roman" w:ascii="Times New Roman" w:hAnsi="Times New Roman"/>
-          <w:i/>
-        </w:rPr>
-        <w:t>GPIB Numbers.vi</w:t>
-      </w:r>
-      <w:r>
-        <w:rPr>
-          <w:rFonts w:eastAsia="Times New Roman" w:cs="Times New Roman" w:ascii="Times New Roman" w:hAnsi="Times New Roman"/>
-        </w:rPr>
-        <w:t xml:space="preserve"> global variable. </w:t>
-      </w:r>
-    </w:p>
-    <w:p>
-      <w:pPr>
-        <w:pStyle w:val="Normal"/>
-        <w:numPr>
-          <w:ilvl w:val="0"/>
-          <w:numId w:val="2"/>
-        </w:numPr>
-        <w:rPr>
-          <w:rFonts w:ascii="Times New Roman" w:hAnsi="Times New Roman" w:eastAsia="Times New Roman" w:cs="Times New Roman"/>
-        </w:rPr>
-      </w:pPr>
-      <w:r>
-        <w:rPr>
-          <w:rFonts w:eastAsia="Times New Roman" w:cs="Times New Roman" w:ascii="Times New Roman" w:hAnsi="Times New Roman"/>
-        </w:rPr>
-        <w:t>IMPORTANT!! If a reader object has been created in the past for the instrument, always look at the way the methods were created in that object for reference. That will help reduce the time and the difficulty of the code.</w:t>
-      </w:r>
-    </w:p>
-    <w:p>
-      <w:pPr>
-        <w:pStyle w:val="Normal"/>
-        <w:numPr>
-          <w:ilvl w:val="0"/>
-          <w:numId w:val="2"/>
-        </w:numPr>
-        <w:rPr>
-          <w:rFonts w:ascii="Times New Roman" w:hAnsi="Times New Roman" w:eastAsia="Times New Roman" w:cs="Times New Roman"/>
-        </w:rPr>
-      </w:pPr>
-      <w:r>
-        <w:rPr>
-          <w:rFonts w:eastAsia="Times New Roman" w:cs="Times New Roman" w:ascii="Times New Roman" w:hAnsi="Times New Roman"/>
-        </w:rPr>
-        <w:t xml:space="preserve">Now, create (or finish creating) the </w:t>
+        <w:t xml:space="preserve">Now, create the </w:t>
       </w:r>
       <w:r>
         <w:rPr>
@@ -2627,6 +2622,7 @@
     <w:qFormat/>
     <w:pPr>
       <w:widowControl/>
+      <w:suppressAutoHyphens w:val="true"/>
       <w:bidi w:val="0"/>
       <w:spacing w:lineRule="auto" w:line="276" w:before="0" w:after="0"/>
       <w:jc w:val="left"/>

</xml_diff>